<commit_message>
fikset checkline til å vurdere størrelse ced hjelp av pythagoras
</commit_message>
<xml_diff>
--- a/Convex Enveloping Parallel/Oblig5.docx
+++ b/Convex Enveloping Parallel/Oblig5.docx
@@ -9,6 +9,7 @@
           <w:rFonts w:ascii="Verdana" w:hAnsi="Verdana"/>
           <w:sz w:val="24"/>
           <w:szCs w:val="24"/>
+          <w:lang w:val="en-US"/>
         </w:rPr>
       </w:pPr>
       <w:r>
@@ -16,6 +17,7 @@
           <w:rFonts w:ascii="Verdana" w:hAnsi="Verdana"/>
           <w:sz w:val="24"/>
           <w:szCs w:val="24"/>
+          <w:lang w:val="en-US"/>
         </w:rPr>
         <w:t>Marius Madsen</w:t>
       </w:r>
@@ -27,6 +29,7 @@
           <w:rFonts w:ascii="Verdana" w:hAnsi="Verdana"/>
           <w:sz w:val="24"/>
           <w:szCs w:val="24"/>
+          <w:lang w:val="en-US"/>
         </w:rPr>
       </w:pPr>
       <w:proofErr w:type="spellStart"/>
@@ -35,6 +38,7 @@
           <w:rFonts w:ascii="Verdana" w:hAnsi="Verdana"/>
           <w:sz w:val="24"/>
           <w:szCs w:val="24"/>
+          <w:lang w:val="en-US"/>
         </w:rPr>
         <w:t>Mariumh</w:t>
       </w:r>
@@ -47,6 +51,7 @@
           <w:rFonts w:ascii="Verdana" w:hAnsi="Verdana"/>
           <w:sz w:val="24"/>
           <w:szCs w:val="24"/>
+          <w:lang w:val="en-US"/>
         </w:rPr>
       </w:pPr>
       <w:r>
@@ -54,6 +59,7 @@
           <w:rFonts w:ascii="Verdana" w:hAnsi="Verdana"/>
           <w:sz w:val="24"/>
           <w:szCs w:val="24"/>
+          <w:lang w:val="en-US"/>
         </w:rPr>
         <w:t>In3030 v2019 Oblig5</w:t>
       </w:r>
@@ -65,6 +71,7 @@
           <w:rFonts w:ascii="Verdana" w:hAnsi="Verdana"/>
           <w:sz w:val="24"/>
           <w:szCs w:val="24"/>
+          <w:lang w:val="en-US"/>
         </w:rPr>
       </w:pPr>
     </w:p>
@@ -739,8 +746,26 @@
           <w:sz w:val="24"/>
           <w:szCs w:val="24"/>
         </w:rPr>
-        <w:t xml:space="preserve"> er en innstikksorterings metode som sorterer etter x verdiene.</w:t>
-      </w:r>
+        <w:t xml:space="preserve"> er en innstikksorterings metode som sorterer etter </w:t>
+      </w:r>
+      <w:r>
+        <w:rPr>
+          <w:rFonts w:ascii="Verdana" w:hAnsi="Verdana"/>
+          <w:sz w:val="24"/>
+          <w:szCs w:val="24"/>
+        </w:rPr>
+        <w:t xml:space="preserve">minste </w:t>
+      </w:r>
+      <w:r>
+        <w:rPr>
+          <w:rFonts w:ascii="Verdana" w:hAnsi="Verdana"/>
+          <w:sz w:val="24"/>
+          <w:szCs w:val="24"/>
+        </w:rPr>
+        <w:t>verdi, som bli beregnet med pythagoras.</w:t>
+      </w:r>
+      <w:bookmarkStart w:id="0" w:name="_GoBack"/>
+      <w:bookmarkEnd w:id="0"/>
     </w:p>
     <w:p>
       <w:pPr>
@@ -803,7 +828,25 @@
           <w:sz w:val="24"/>
           <w:szCs w:val="24"/>
         </w:rPr>
-        <w:t xml:space="preserve"> den skal gå igjennom. Etter hver tråd har kjørt sin sekvensiell lagrer den sin innhylling i en </w:t>
+        <w:t xml:space="preserve"> den skal gå igjennom. </w:t>
+      </w:r>
+      <w:proofErr w:type="spellStart"/>
+      <w:r>
+        <w:rPr>
+          <w:rFonts w:ascii="Verdana" w:hAnsi="Verdana"/>
+          <w:sz w:val="24"/>
+          <w:szCs w:val="24"/>
+        </w:rPr>
+        <w:t>tter</w:t>
+      </w:r>
+      <w:proofErr w:type="spellEnd"/>
+      <w:r>
+        <w:rPr>
+          <w:rFonts w:ascii="Verdana" w:hAnsi="Verdana"/>
+          <w:sz w:val="24"/>
+          <w:szCs w:val="24"/>
+        </w:rPr>
+        <w:t xml:space="preserve"> hver tråd har kjørt sin sekvensiell lagrer den sin innhylling i en </w:t>
       </w:r>
       <w:proofErr w:type="spellStart"/>
       <w:r>
@@ -839,7 +882,7 @@
         </w:rPr>
         <w:lastRenderedPageBreak/>
         <w:drawing>
-          <wp:inline distT="0" distB="0" distL="0" distR="0" wp14:anchorId="085DE3D2" wp14:editId="342D504B">
+          <wp:inline distT="0" distB="0" distL="0" distR="0" wp14:anchorId="31E6E72B" wp14:editId="023F3544">
             <wp:extent cx="5760720" cy="2082165"/>
             <wp:effectExtent l="0" t="0" r="0" b="0"/>
             <wp:docPr id="1" name="Bilde 1"/>
@@ -889,7 +932,7 @@
           <w:noProof/>
         </w:rPr>
         <w:drawing>
-          <wp:inline distT="0" distB="0" distL="0" distR="0" wp14:anchorId="18FE4CBD" wp14:editId="6ED29B51">
+          <wp:inline distT="0" distB="0" distL="0" distR="0" wp14:anchorId="4DEB209C" wp14:editId="504ECF46">
             <wp:extent cx="4572000" cy="2743200"/>
             <wp:effectExtent l="0" t="0" r="0" b="0"/>
             <wp:docPr id="4" name="Diagram 4">
@@ -1012,8 +1055,6 @@
         </w:rPr>
         <w:t>, 4 kjerne(r), 8 logiske prosessor(er)</w:t>
       </w:r>
-      <w:bookmarkStart w:id="0" w:name="_GoBack"/>
-      <w:bookmarkEnd w:id="0"/>
     </w:p>
     <w:p>
       <w:pPr>
@@ -1168,6 +1209,7 @@
     <w:lsdException w:name="HTML Sample" w:semiHidden="1" w:unhideWhenUsed="1"/>
     <w:lsdException w:name="HTML Typewriter" w:semiHidden="1" w:unhideWhenUsed="1"/>
     <w:lsdException w:name="HTML Variable" w:semiHidden="1" w:unhideWhenUsed="1"/>
+    <w:lsdException w:name="Normal Table" w:semiHidden="1" w:unhideWhenUsed="1"/>
     <w:lsdException w:name="annotation subject" w:semiHidden="1" w:unhideWhenUsed="1"/>
     <w:lsdException w:name="No List" w:semiHidden="1" w:unhideWhenUsed="1"/>
     <w:lsdException w:name="Outline List 1" w:semiHidden="1" w:unhideWhenUsed="1"/>
@@ -1213,9 +1255,11 @@
     <w:lsdException w:name="Table Subtle 1" w:semiHidden="1" w:unhideWhenUsed="1"/>
     <w:lsdException w:name="Table Subtle 2" w:semiHidden="1" w:unhideWhenUsed="1"/>
     <w:lsdException w:name="Table Web 1" w:semiHidden="1" w:unhideWhenUsed="1"/>
+    <w:lsdException w:name="Table Web 2" w:semiHidden="1" w:unhideWhenUsed="1"/>
     <w:lsdException w:name="Table Web 3" w:semiHidden="1" w:unhideWhenUsed="1"/>
     <w:lsdException w:name="Balloon Text" w:semiHidden="1" w:unhideWhenUsed="1"/>
     <w:lsdException w:name="Table Grid" w:uiPriority="39"/>
+    <w:lsdException w:name="Table Theme" w:semiHidden="1" w:unhideWhenUsed="1"/>
     <w:lsdException w:name="Placeholder Text" w:semiHidden="1"/>
     <w:lsdException w:name="No Spacing" w:uiPriority="1" w:qFormat="1"/>
     <w:lsdException w:name="Light Shading" w:uiPriority="60"/>

</xml_diff>